<commit_message>
After some database tuning
</commit_message>
<xml_diff>
--- a/db_tuning.docx
+++ b/db_tuning.docx
@@ -1141,10 +1141,112 @@
       </w:pPr>
       <w:r>
         <w:rPr>
+          <w:sz w:val="24"/>
+          <w:szCs w:val="24"/>
+        </w:rPr>
+        <w:t>Kolejną próbą polepszenia wydajności było użycie:</w:t>
+      </w:r>
+    </w:p>
+    <w:p>
+      <w:pPr>
+        <w:ind w:firstLine="708"/>
+        <w:rPr>
+          <w:sz w:val="24"/>
+          <w:szCs w:val="24"/>
+          <w:lang w:val="en-US"/>
+        </w:rPr>
+      </w:pPr>
+      <w:r>
+        <w:rPr>
+          <w:sz w:val="24"/>
+          <w:szCs w:val="24"/>
+          <w:lang w:val="en-US"/>
+        </w:rPr>
+        <w:t>&lt;property name="</w:t>
+      </w:r>
+      <w:proofErr w:type="spellStart"/>
+      <w:r>
+        <w:rPr>
+          <w:sz w:val="24"/>
+          <w:szCs w:val="24"/>
+          <w:lang w:val="en-US"/>
+        </w:rPr>
+        <w:t>hibernate.jdbc.batch_size</w:t>
+      </w:r>
+      <w:proofErr w:type="spellEnd"/>
+      <w:r>
+        <w:rPr>
+          <w:sz w:val="24"/>
+          <w:szCs w:val="24"/>
+          <w:lang w:val="en-US"/>
+        </w:rPr>
+        <w:t>"&gt;1000&lt;/property&gt;</w:t>
+      </w:r>
+    </w:p>
+    <w:p>
+      <w:pPr>
+        <w:rPr>
+          <w:sz w:val="24"/>
+          <w:szCs w:val="24"/>
+        </w:rPr>
+      </w:pPr>
+      <w:r>
+        <w:rPr>
+          <w:sz w:val="24"/>
+          <w:szCs w:val="24"/>
+        </w:rPr>
+        <w:t>Spowodowało to spadek czasu wykonania ładowania do około:</w:t>
+      </w:r>
+    </w:p>
+    <w:p>
+      <w:pPr>
+        <w:jc w:val="center"/>
+        <w:rPr>
           <w:b/>
           <w:sz w:val="24"/>
           <w:szCs w:val="24"/>
         </w:rPr>
+      </w:pPr>
+      <w:r>
+        <w:rPr>
+          <w:b/>
+          <w:sz w:val="24"/>
+          <w:szCs w:val="24"/>
+        </w:rPr>
+        <w:t>48.917</w:t>
+      </w:r>
+      <w:r>
+        <w:rPr>
+          <w:b/>
+          <w:sz w:val="24"/>
+          <w:szCs w:val="24"/>
+        </w:rPr>
+        <w:t xml:space="preserve"> </w:t>
+      </w:r>
+      <w:r>
+        <w:rPr>
+          <w:b/>
+          <w:sz w:val="24"/>
+          <w:szCs w:val="24"/>
+        </w:rPr>
+        <w:t>s</w:t>
+      </w:r>
+    </w:p>
+    <w:p>
+      <w:pPr>
+        <w:rPr>
+          <w:sz w:val="24"/>
+          <w:szCs w:val="24"/>
+          <w:lang w:val="en-US"/>
+        </w:rPr>
+      </w:pPr>
+      <w:r>
+        <w:rPr>
+          <w:b/>
+          <w:sz w:val="24"/>
+          <w:szCs w:val="24"/>
+          <w:lang w:val="en-US"/>
+        </w:rPr>
         <w:t>REASUMUJĄC:</w:t>
       </w:r>
       <w:r>
@@ -1152,6 +1254,7 @@
           <w:b/>
           <w:sz w:val="24"/>
           <w:szCs w:val="24"/>
+          <w:lang w:val="en-US"/>
         </w:rPr>
         <w:t xml:space="preserve"> </w:t>
       </w:r>
@@ -1192,6 +1295,93 @@
         <w:rPr>
           <w:sz w:val="24"/>
           <w:szCs w:val="24"/>
+        </w:rPr>
+      </w:pPr>
+      <w:r>
+        <w:rPr>
+          <w:sz w:val="24"/>
+          <w:szCs w:val="24"/>
+        </w:rPr>
+        <w:t xml:space="preserve">Ponadto warto rozważyć dodatkowe konfiguracje w pliku: </w:t>
+      </w:r>
+      <w:proofErr w:type="spellStart"/>
+      <w:r>
+        <w:rPr>
+          <w:sz w:val="24"/>
+          <w:szCs w:val="24"/>
+        </w:rPr>
+        <w:t>hibernate.cfg.xml</w:t>
+      </w:r>
+      <w:proofErr w:type="spellEnd"/>
+    </w:p>
+    <w:p>
+      <w:pPr>
+        <w:rPr>
+          <w:sz w:val="24"/>
+          <w:szCs w:val="24"/>
+          <w:lang w:val="en-US"/>
+        </w:rPr>
+      </w:pPr>
+      <w:proofErr w:type="spellStart"/>
+      <w:r>
+        <w:rPr>
+          <w:sz w:val="24"/>
+          <w:szCs w:val="24"/>
+          <w:lang w:val="en-US"/>
+        </w:rPr>
+        <w:t>np</w:t>
+      </w:r>
+      <w:proofErr w:type="spellEnd"/>
+      <w:r>
+        <w:rPr>
+          <w:sz w:val="24"/>
+          <w:szCs w:val="24"/>
+          <w:lang w:val="en-US"/>
+        </w:rPr>
+        <w:t>.</w:t>
+      </w:r>
+    </w:p>
+    <w:p>
+      <w:pPr>
+        <w:rPr>
+          <w:sz w:val="24"/>
+          <w:szCs w:val="24"/>
+          <w:lang w:val="en-US"/>
+        </w:rPr>
+      </w:pPr>
+      <w:r>
+        <w:rPr>
+          <w:sz w:val="24"/>
+          <w:szCs w:val="24"/>
+          <w:lang w:val="en-US"/>
+        </w:rPr>
+        <w:t>&lt;property name="</w:t>
+      </w:r>
+      <w:proofErr w:type="spellStart"/>
+      <w:r>
+        <w:rPr>
+          <w:sz w:val="24"/>
+          <w:szCs w:val="24"/>
+          <w:lang w:val="en-US"/>
+        </w:rPr>
+        <w:t>hibernate.jdbc.batch_size</w:t>
+      </w:r>
+      <w:proofErr w:type="spellEnd"/>
+      <w:r>
+        <w:rPr>
+          <w:sz w:val="24"/>
+          <w:szCs w:val="24"/>
+          <w:lang w:val="en-US"/>
+        </w:rPr>
+        <w:t>"&gt;1000&lt;/property&gt;</w:t>
+      </w:r>
+    </w:p>
+    <w:p>
+      <w:pPr>
+        <w:rPr>
+          <w:sz w:val="24"/>
+          <w:szCs w:val="24"/>
+          <w:lang w:val="en-US"/>
         </w:rPr>
       </w:pPr>
     </w:p>
@@ -1729,6 +1919,7 @@
           <w:sz w:val="24"/>
           <w:szCs w:val="24"/>
         </w:rPr>
+        <w:lastRenderedPageBreak/>
         <w:t>Średni czas wykonania zapytania to:</w:t>
       </w:r>
     </w:p>
@@ -1991,7 +2182,6 @@
           <w:sz w:val="24"/>
           <w:szCs w:val="24"/>
         </w:rPr>
-        <w:lastRenderedPageBreak/>
         <w:t>Średni czas wykonania zapytania to:</w:t>
       </w:r>
     </w:p>
@@ -2686,6 +2876,7 @@
         </w:numPr>
       </w:pPr>
       <w:r>
+        <w:lastRenderedPageBreak/>
         <w:t>Jaka była średnia wartość sztuki produktu dla każdego ze spedytorów w każdym roku</w:t>
       </w:r>
     </w:p>
@@ -3010,145 +3201,481 @@
           <w:sz w:val="24"/>
           <w:szCs w:val="24"/>
         </w:rPr>
+        <w:t xml:space="preserve">8322 </w:t>
+      </w:r>
+      <w:proofErr w:type="spellStart"/>
+      <w:r>
+        <w:rPr>
+          <w:b/>
+          <w:sz w:val="24"/>
+          <w:szCs w:val="24"/>
+        </w:rPr>
+        <w:t>ms</w:t>
+      </w:r>
+      <w:proofErr w:type="spellEnd"/>
+    </w:p>
+    <w:p>
+      <w:pPr>
+        <w:ind w:left="360"/>
+        <w:rPr>
+          <w:sz w:val="24"/>
+          <w:szCs w:val="24"/>
+        </w:rPr>
+      </w:pPr>
+    </w:p>
+    <w:p>
+      <w:pPr>
+        <w:ind w:left="360"/>
+        <w:rPr>
+          <w:b/>
+          <w:sz w:val="24"/>
+          <w:szCs w:val="24"/>
+        </w:rPr>
+      </w:pPr>
+      <w:r>
+        <w:rPr>
+          <w:b/>
+          <w:sz w:val="24"/>
+          <w:szCs w:val="24"/>
+        </w:rPr>
+        <w:t>Uwaga</w:t>
+      </w:r>
+      <w:r>
+        <w:rPr>
+          <w:b/>
+          <w:sz w:val="24"/>
+          <w:szCs w:val="24"/>
+        </w:rPr>
+        <w:t>:</w:t>
+      </w:r>
+    </w:p>
+    <w:p>
+      <w:pPr>
+        <w:ind w:left="360"/>
+        <w:rPr>
+          <w:sz w:val="24"/>
+          <w:szCs w:val="24"/>
+        </w:rPr>
+      </w:pPr>
+      <w:r>
+        <w:rPr>
+          <w:sz w:val="24"/>
+          <w:szCs w:val="24"/>
+        </w:rPr>
+        <w:t xml:space="preserve">Porównując czasy wykonywania zapytań </w:t>
+      </w:r>
+      <w:proofErr w:type="spellStart"/>
+      <w:r>
+        <w:rPr>
+          <w:sz w:val="24"/>
+          <w:szCs w:val="24"/>
+        </w:rPr>
+        <w:t>select</w:t>
+      </w:r>
+      <w:proofErr w:type="spellEnd"/>
+      <w:r>
+        <w:rPr>
+          <w:sz w:val="24"/>
+          <w:szCs w:val="24"/>
+        </w:rPr>
+        <w:t xml:space="preserve"> o dane, dochodzimy do wniosku, że zapytania wykonywane z poziomu </w:t>
+      </w:r>
+      <w:proofErr w:type="spellStart"/>
+      <w:r>
+        <w:rPr>
+          <w:sz w:val="24"/>
+          <w:szCs w:val="24"/>
+        </w:rPr>
+        <w:t>Eclipse</w:t>
+      </w:r>
+      <w:proofErr w:type="spellEnd"/>
+      <w:r>
+        <w:rPr>
+          <w:sz w:val="24"/>
+          <w:szCs w:val="24"/>
+        </w:rPr>
+        <w:t xml:space="preserve"> (Java) są równie wydajne jak te wykonywane bezpośrednio z poziomu </w:t>
+      </w:r>
+      <w:proofErr w:type="spellStart"/>
+      <w:r>
+        <w:rPr>
+          <w:sz w:val="24"/>
+          <w:szCs w:val="24"/>
+        </w:rPr>
+        <w:t>pgAdmin</w:t>
+      </w:r>
+      <w:proofErr w:type="spellEnd"/>
+      <w:r>
+        <w:rPr>
+          <w:sz w:val="24"/>
+          <w:szCs w:val="24"/>
+        </w:rPr>
+        <w:t xml:space="preserve"> (narzędzie graficzne dla administratorów baz </w:t>
+      </w:r>
+      <w:proofErr w:type="spellStart"/>
+      <w:r>
+        <w:rPr>
+          <w:sz w:val="24"/>
+          <w:szCs w:val="24"/>
+        </w:rPr>
+        <w:t>PostgreSQL</w:t>
+      </w:r>
+      <w:proofErr w:type="spellEnd"/>
+      <w:r>
+        <w:rPr>
+          <w:sz w:val="24"/>
+          <w:szCs w:val="24"/>
+        </w:rPr>
+        <w:t>). Jeśli więc szukać poprawy czasu wykonywania takich zapytań, to znajdziemy ją na poziomie schematu bazy danych (np. tworzenie nowych indeksów dla często poszukiwanych kolumn), czy też konfiguracja samej bazy Postgres.</w:t>
+      </w:r>
+    </w:p>
+    <w:p>
+      <w:pPr>
+        <w:pStyle w:val="Akapitzlist"/>
+      </w:pPr>
+    </w:p>
+    <w:p>
+      <w:pPr>
+        <w:pStyle w:val="Nagwek1"/>
+        <w:numPr>
+          <w:ilvl w:val="0"/>
+          <w:numId w:val="1"/>
+        </w:numPr>
+      </w:pPr>
+      <w:r>
+        <w:t>Optymalizacja czasu zapytań do bazy danych</w:t>
+      </w:r>
+    </w:p>
+    <w:p>
+      <w:pPr>
+        <w:ind w:left="360"/>
+      </w:pPr>
+    </w:p>
+    <w:p>
+      <w:pPr>
+        <w:ind w:left="360"/>
+        <w:rPr>
+          <w:sz w:val="24"/>
+          <w:szCs w:val="24"/>
+        </w:rPr>
+      </w:pPr>
+      <w:r>
+        <w:rPr>
+          <w:sz w:val="24"/>
+          <w:szCs w:val="24"/>
+        </w:rPr>
+        <w:t>Oczywiście można poustawiać zwyczajnie indeksy, ale to wydaje się nam nieco nudne…</w:t>
+      </w:r>
+    </w:p>
+    <w:p>
+      <w:pPr>
+        <w:ind w:left="360"/>
+        <w:rPr>
+          <w:sz w:val="24"/>
+          <w:szCs w:val="24"/>
+        </w:rPr>
+      </w:pPr>
+      <w:r>
+        <w:rPr>
+          <w:sz w:val="24"/>
+          <w:szCs w:val="24"/>
+        </w:rPr>
+        <w:t>Pokażemy tu coś nieco bardziej intrygującego.</w:t>
+      </w:r>
+    </w:p>
+    <w:p>
+      <w:pPr>
+        <w:ind w:left="360"/>
+        <w:rPr>
+          <w:sz w:val="24"/>
+          <w:szCs w:val="24"/>
+          <w:lang w:val="en-US"/>
+        </w:rPr>
+      </w:pPr>
+      <w:proofErr w:type="spellStart"/>
+      <w:r>
+        <w:rPr>
+          <w:sz w:val="24"/>
+          <w:szCs w:val="24"/>
+          <w:lang w:val="en-US"/>
+        </w:rPr>
+        <w:t>Polecamy</w:t>
+      </w:r>
+      <w:proofErr w:type="spellEnd"/>
+      <w:r>
+        <w:rPr>
+          <w:sz w:val="24"/>
+          <w:szCs w:val="24"/>
+          <w:lang w:val="en-US"/>
+        </w:rPr>
+        <w:t>: five_steps_perform_2009.pdf</w:t>
+      </w:r>
+    </w:p>
+    <w:p>
+      <w:pPr>
+        <w:ind w:left="360"/>
+        <w:rPr>
+          <w:sz w:val="24"/>
+          <w:szCs w:val="24"/>
+          <w:lang w:val="en-US"/>
+        </w:rPr>
+      </w:pPr>
+      <w:r>
+        <w:rPr>
+          <w:sz w:val="24"/>
+          <w:szCs w:val="24"/>
+          <w:lang w:val="en-US"/>
+        </w:rPr>
+        <w:t xml:space="preserve">Link: </w:t>
+      </w:r>
+      <w:hyperlink r:id="rId7" w:history="1">
+        <w:r>
+          <w:rPr>
+            <w:rStyle w:val="Hipercze"/>
+            <w:sz w:val="24"/>
+            <w:szCs w:val="24"/>
+            <w:lang w:val="en-US"/>
+          </w:rPr>
+          <w:t>http://www.pgexperts.com/document.html?id=36</w:t>
+        </w:r>
+      </w:hyperlink>
+    </w:p>
+    <w:p>
+      <w:pPr>
+        <w:ind w:left="360"/>
+        <w:rPr>
+          <w:sz w:val="24"/>
+          <w:szCs w:val="24"/>
+        </w:rPr>
+      </w:pPr>
+      <w:r>
+        <w:rPr>
+          <w:sz w:val="24"/>
+          <w:szCs w:val="24"/>
+        </w:rPr>
+        <w:t xml:space="preserve">Dokument przedstawia m.in. wiele ciekawych sztuczek i modyfikacji jakie może dokonać w pliku konfiguracyjnym serwera </w:t>
+      </w:r>
+      <w:proofErr w:type="spellStart"/>
+      <w:r>
+        <w:rPr>
+          <w:sz w:val="24"/>
+          <w:szCs w:val="24"/>
+        </w:rPr>
+        <w:t>postgreSQL</w:t>
+      </w:r>
+      <w:proofErr w:type="spellEnd"/>
+      <w:r>
+        <w:rPr>
+          <w:sz w:val="24"/>
+          <w:szCs w:val="24"/>
+        </w:rPr>
+        <w:t>.</w:t>
+      </w:r>
+    </w:p>
+    <w:p>
+      <w:pPr>
+        <w:ind w:left="360"/>
+        <w:rPr>
+          <w:sz w:val="24"/>
+          <w:szCs w:val="24"/>
+        </w:rPr>
+      </w:pPr>
+      <w:r>
+        <w:rPr>
+          <w:sz w:val="24"/>
+          <w:szCs w:val="24"/>
+        </w:rPr>
+        <w:t xml:space="preserve">Ciekawe parametry, które próbowaliśmy zmieniać to </w:t>
+      </w:r>
+      <w:proofErr w:type="spellStart"/>
+      <w:r>
+        <w:rPr>
+          <w:sz w:val="24"/>
+          <w:szCs w:val="24"/>
+        </w:rPr>
+        <w:t>np</w:t>
+      </w:r>
+      <w:proofErr w:type="spellEnd"/>
+      <w:r>
+        <w:rPr>
+          <w:sz w:val="24"/>
+          <w:szCs w:val="24"/>
+        </w:rPr>
+        <w:t>:</w:t>
+      </w:r>
+    </w:p>
+    <w:p>
+      <w:pPr>
+        <w:pStyle w:val="Akapitzlist"/>
+        <w:numPr>
+          <w:ilvl w:val="0"/>
+          <w:numId w:val="2"/>
+        </w:numPr>
+        <w:rPr>
+          <w:sz w:val="24"/>
+          <w:szCs w:val="24"/>
+        </w:rPr>
+      </w:pPr>
+      <w:proofErr w:type="spellStart"/>
+      <w:r>
+        <w:rPr>
+          <w:sz w:val="24"/>
+          <w:szCs w:val="24"/>
+        </w:rPr>
+        <w:t>shared_buffers</w:t>
+      </w:r>
+      <w:proofErr w:type="spellEnd"/>
+    </w:p>
+    <w:p>
+      <w:pPr>
+        <w:pStyle w:val="Akapitzlist"/>
+        <w:numPr>
+          <w:ilvl w:val="0"/>
+          <w:numId w:val="2"/>
+        </w:numPr>
+        <w:rPr>
+          <w:sz w:val="24"/>
+          <w:szCs w:val="24"/>
+        </w:rPr>
+      </w:pPr>
+      <w:proofErr w:type="spellStart"/>
+      <w:r>
+        <w:rPr>
+          <w:sz w:val="24"/>
+          <w:szCs w:val="24"/>
+        </w:rPr>
         <w:lastRenderedPageBreak/>
-        <w:t xml:space="preserve">8322 </w:t>
-      </w:r>
-      <w:proofErr w:type="spellStart"/>
+        <w:t>synchronous_commit</w:t>
+      </w:r>
+      <w:proofErr w:type="spellEnd"/>
+    </w:p>
+    <w:p>
+      <w:pPr>
+        <w:pStyle w:val="Akapitzlist"/>
+        <w:numPr>
+          <w:ilvl w:val="0"/>
+          <w:numId w:val="2"/>
+        </w:numPr>
+        <w:rPr>
+          <w:sz w:val="24"/>
+          <w:szCs w:val="24"/>
+        </w:rPr>
+      </w:pPr>
+      <w:proofErr w:type="spellStart"/>
+      <w:r>
+        <w:rPr>
+          <w:sz w:val="24"/>
+          <w:szCs w:val="24"/>
+        </w:rPr>
+        <w:t>work_mem</w:t>
+      </w:r>
+      <w:proofErr w:type="spellEnd"/>
+    </w:p>
+    <w:p>
+      <w:pPr>
+        <w:rPr>
+          <w:sz w:val="24"/>
+          <w:szCs w:val="24"/>
+        </w:rPr>
+      </w:pPr>
+      <w:r>
+        <w:rPr>
+          <w:sz w:val="24"/>
+          <w:szCs w:val="24"/>
+        </w:rPr>
+        <w:t xml:space="preserve">Ten ostatni był domyślnie ustawiony na 1MB… co jak się okazało </w:t>
+      </w:r>
       <w:r>
         <w:rPr>
           <w:b/>
           <w:sz w:val="24"/>
           <w:szCs w:val="24"/>
         </w:rPr>
-        <w:t>ms</w:t>
-      </w:r>
-      <w:proofErr w:type="spellEnd"/>
-    </w:p>
-    <w:p>
-      <w:pPr>
-        <w:ind w:left="360"/>
-        <w:rPr>
-          <w:sz w:val="24"/>
-          <w:szCs w:val="24"/>
-        </w:rPr>
-      </w:pPr>
-    </w:p>
-    <w:p>
-      <w:pPr>
-        <w:ind w:left="360"/>
+        <w:t>znacznie</w:t>
+      </w:r>
+      <w:r>
         <w:rPr>
           <w:b/>
           <w:sz w:val="24"/>
           <w:szCs w:val="24"/>
         </w:rPr>
-      </w:pPr>
-      <w:r>
-        <w:rPr>
-          <w:b/>
-          <w:sz w:val="24"/>
-          <w:szCs w:val="24"/>
-        </w:rPr>
-        <w:t>Uwaga</w:t>
-      </w:r>
-      <w:r>
-        <w:rPr>
-          <w:b/>
-          <w:sz w:val="24"/>
-          <w:szCs w:val="24"/>
-        </w:rPr>
-        <w:t>:</w:t>
-      </w:r>
-    </w:p>
-    <w:p>
-      <w:pPr>
-        <w:ind w:left="360"/>
-        <w:rPr>
-          <w:sz w:val="24"/>
-          <w:szCs w:val="24"/>
-        </w:rPr>
-      </w:pPr>
-      <w:r>
-        <w:rPr>
-          <w:sz w:val="24"/>
-          <w:szCs w:val="24"/>
-        </w:rPr>
-        <w:t xml:space="preserve">Porównując czasy wykonywania zapytań </w:t>
-      </w:r>
-      <w:proofErr w:type="spellStart"/>
-      <w:r>
-        <w:rPr>
-          <w:sz w:val="24"/>
-          <w:szCs w:val="24"/>
-        </w:rPr>
-        <w:t>select</w:t>
-      </w:r>
-      <w:proofErr w:type="spellEnd"/>
-      <w:r>
-        <w:rPr>
-          <w:sz w:val="24"/>
-          <w:szCs w:val="24"/>
-        </w:rPr>
-        <w:t xml:space="preserve"> o dane, dochodzimy do wniosku, że zapytania wykonywane z poziomu </w:t>
-      </w:r>
-      <w:proofErr w:type="spellStart"/>
-      <w:r>
-        <w:rPr>
-          <w:sz w:val="24"/>
-          <w:szCs w:val="24"/>
-        </w:rPr>
-        <w:t>Eclipse</w:t>
-      </w:r>
-      <w:proofErr w:type="spellEnd"/>
-      <w:r>
-        <w:rPr>
-          <w:sz w:val="24"/>
-          <w:szCs w:val="24"/>
-        </w:rPr>
-        <w:t xml:space="preserve"> (Java) są równie wydajne jak te wykonywane bezpośrednio z poziomu </w:t>
-      </w:r>
-      <w:proofErr w:type="spellStart"/>
-      <w:r>
-        <w:rPr>
-          <w:sz w:val="24"/>
-          <w:szCs w:val="24"/>
-        </w:rPr>
-        <w:t>pgAdmin</w:t>
-      </w:r>
-      <w:proofErr w:type="spellEnd"/>
-      <w:r>
-        <w:rPr>
-          <w:sz w:val="24"/>
-          <w:szCs w:val="24"/>
-        </w:rPr>
-        <w:t xml:space="preserve"> (narzędzie graficzne dla administratorów baz </w:t>
-      </w:r>
-      <w:proofErr w:type="spellStart"/>
-      <w:r>
-        <w:rPr>
-          <w:sz w:val="24"/>
-          <w:szCs w:val="24"/>
-        </w:rPr>
-        <w:t>PostgreSQL</w:t>
-      </w:r>
-      <w:proofErr w:type="spellEnd"/>
-      <w:r>
-        <w:rPr>
-          <w:sz w:val="24"/>
-          <w:szCs w:val="24"/>
-        </w:rPr>
-        <w:t>). Jeśli więc szukać poprawy czasu wykonywania takich zapytań, to znajdziemy ją na poziomie schematu bazy danych (np. tworzenie nowych indeksów dla często poszukiwanych kolumn), czy też konfiguracja samej bazy Postgres.</w:t>
-      </w:r>
-    </w:p>
-    <w:p>
-      <w:pPr>
-        <w:pStyle w:val="Akapitzlist"/>
-      </w:pPr>
-    </w:p>
-    <w:p>
-      <w:pPr>
-        <w:pStyle w:val="Akapitzlist"/>
-        <w:ind w:left="765"/>
-      </w:pPr>
+        <w:t xml:space="preserve"> </w:t>
+      </w:r>
+      <w:r>
+        <w:rPr>
+          <w:sz w:val="24"/>
+          <w:szCs w:val="24"/>
+        </w:rPr>
+        <w:t xml:space="preserve">zwalniało wykonywanie naszych </w:t>
+      </w:r>
+      <w:proofErr w:type="spellStart"/>
+      <w:r>
+        <w:rPr>
+          <w:sz w:val="24"/>
+          <w:szCs w:val="24"/>
+        </w:rPr>
+        <w:t>queries</w:t>
+      </w:r>
+      <w:proofErr w:type="spellEnd"/>
+      <w:r>
+        <w:rPr>
+          <w:sz w:val="24"/>
+          <w:szCs w:val="24"/>
+        </w:rPr>
+        <w:t>…</w:t>
+      </w:r>
+    </w:p>
+    <w:p>
+      <w:pPr>
+        <w:rPr>
+          <w:sz w:val="24"/>
+          <w:szCs w:val="24"/>
+        </w:rPr>
+      </w:pPr>
+      <w:r>
+        <w:rPr>
+          <w:sz w:val="24"/>
+          <w:szCs w:val="24"/>
+        </w:rPr>
+        <w:t>Ustawiliśmy go, więc na 100MB (żeby ta wartość była nieco bardziej rozsądna). Wyniki przedstawiamy</w:t>
+      </w:r>
+      <w:r>
+        <w:rPr>
+          <w:sz w:val="24"/>
+          <w:szCs w:val="24"/>
+        </w:rPr>
+        <w:t xml:space="preserve"> w dołączonym arkuszu kalkulacyjnym oraz na wykresie:</w:t>
+      </w:r>
+    </w:p>
+    <w:p>
+      <w:pPr>
+        <w:jc w:val="center"/>
+        <w:rPr>
+          <w:sz w:val="24"/>
+          <w:szCs w:val="24"/>
+        </w:rPr>
+      </w:pPr>
+      <w:r>
+        <w:rPr>
+          <w:noProof/>
+          <w:sz w:val="24"/>
+          <w:szCs w:val="24"/>
+          <w:lang w:eastAsia="pl-PL"/>
+        </w:rPr>
+        <w:drawing>
+          <wp:inline distT="0" distB="0" distL="0" distR="0">
+            <wp:extent cx="4742731" cy="3019245"/>
+            <wp:effectExtent l="19050" t="0" r="19769" b="0"/>
+            <wp:docPr id="3" name="Wykres 1"/>
+            <wp:cNvGraphicFramePr/>
+            <a:graphic xmlns:a="http://schemas.openxmlformats.org/drawingml/2006/main">
+              <a:graphicData uri="http://schemas.openxmlformats.org/drawingml/2006/chart">
+                <c:chart xmlns:c="http://schemas.openxmlformats.org/drawingml/2006/chart" xmlns:r="http://schemas.openxmlformats.org/officeDocument/2006/relationships" r:id="rId8"/>
+              </a:graphicData>
+            </a:graphic>
+          </wp:inline>
+        </w:drawing>
+      </w:r>
     </w:p>
     <w:sectPr>
       <w:pgSz w:w="11906" w:h="16838"/>
@@ -3283,8 +3810,124 @@
       </w:rPr>
     </w:lvl>
   </w:abstractNum>
+  <w:abstractNum w:abstractNumId="1">
+    <w:nsid w:val="34D33D05"/>
+    <w:multiLevelType w:val="hybridMultilevel"/>
+    <w:tmpl w:val="33607292"/>
+    <w:lvl w:ilvl="0" w:tplc="04150001">
+      <w:start w:val="1"/>
+      <w:numFmt w:val="bullet"/>
+      <w:lvlText w:val=""/>
+      <w:lvlJc w:val="left"/>
+      <w:pPr>
+        <w:ind w:left="1080" w:hanging="360"/>
+      </w:pPr>
+      <w:rPr>
+        <w:rFonts w:ascii="Symbol" w:hAnsi="Symbol" w:hint="default"/>
+      </w:rPr>
+    </w:lvl>
+    <w:lvl w:ilvl="1" w:tplc="04150003" w:tentative="1">
+      <w:start w:val="1"/>
+      <w:numFmt w:val="bullet"/>
+      <w:lvlText w:val="o"/>
+      <w:lvlJc w:val="left"/>
+      <w:pPr>
+        <w:ind w:left="1800" w:hanging="360"/>
+      </w:pPr>
+      <w:rPr>
+        <w:rFonts w:ascii="Courier New" w:hAnsi="Courier New" w:cs="Courier New" w:hint="default"/>
+      </w:rPr>
+    </w:lvl>
+    <w:lvl w:ilvl="2" w:tplc="04150005" w:tentative="1">
+      <w:start w:val="1"/>
+      <w:numFmt w:val="bullet"/>
+      <w:lvlText w:val=""/>
+      <w:lvlJc w:val="left"/>
+      <w:pPr>
+        <w:ind w:left="2520" w:hanging="360"/>
+      </w:pPr>
+      <w:rPr>
+        <w:rFonts w:ascii="Wingdings" w:hAnsi="Wingdings" w:hint="default"/>
+      </w:rPr>
+    </w:lvl>
+    <w:lvl w:ilvl="3" w:tplc="04150001" w:tentative="1">
+      <w:start w:val="1"/>
+      <w:numFmt w:val="bullet"/>
+      <w:lvlText w:val=""/>
+      <w:lvlJc w:val="left"/>
+      <w:pPr>
+        <w:ind w:left="3240" w:hanging="360"/>
+      </w:pPr>
+      <w:rPr>
+        <w:rFonts w:ascii="Symbol" w:hAnsi="Symbol" w:hint="default"/>
+      </w:rPr>
+    </w:lvl>
+    <w:lvl w:ilvl="4" w:tplc="04150003" w:tentative="1">
+      <w:start w:val="1"/>
+      <w:numFmt w:val="bullet"/>
+      <w:lvlText w:val="o"/>
+      <w:lvlJc w:val="left"/>
+      <w:pPr>
+        <w:ind w:left="3960" w:hanging="360"/>
+      </w:pPr>
+      <w:rPr>
+        <w:rFonts w:ascii="Courier New" w:hAnsi="Courier New" w:cs="Courier New" w:hint="default"/>
+      </w:rPr>
+    </w:lvl>
+    <w:lvl w:ilvl="5" w:tplc="04150005" w:tentative="1">
+      <w:start w:val="1"/>
+      <w:numFmt w:val="bullet"/>
+      <w:lvlText w:val=""/>
+      <w:lvlJc w:val="left"/>
+      <w:pPr>
+        <w:ind w:left="4680" w:hanging="360"/>
+      </w:pPr>
+      <w:rPr>
+        <w:rFonts w:ascii="Wingdings" w:hAnsi="Wingdings" w:hint="default"/>
+      </w:rPr>
+    </w:lvl>
+    <w:lvl w:ilvl="6" w:tplc="04150001" w:tentative="1">
+      <w:start w:val="1"/>
+      <w:numFmt w:val="bullet"/>
+      <w:lvlText w:val=""/>
+      <w:lvlJc w:val="left"/>
+      <w:pPr>
+        <w:ind w:left="5400" w:hanging="360"/>
+      </w:pPr>
+      <w:rPr>
+        <w:rFonts w:ascii="Symbol" w:hAnsi="Symbol" w:hint="default"/>
+      </w:rPr>
+    </w:lvl>
+    <w:lvl w:ilvl="7" w:tplc="04150003" w:tentative="1">
+      <w:start w:val="1"/>
+      <w:numFmt w:val="bullet"/>
+      <w:lvlText w:val="o"/>
+      <w:lvlJc w:val="left"/>
+      <w:pPr>
+        <w:ind w:left="6120" w:hanging="360"/>
+      </w:pPr>
+      <w:rPr>
+        <w:rFonts w:ascii="Courier New" w:hAnsi="Courier New" w:cs="Courier New" w:hint="default"/>
+      </w:rPr>
+    </w:lvl>
+    <w:lvl w:ilvl="8" w:tplc="04150005" w:tentative="1">
+      <w:start w:val="1"/>
+      <w:numFmt w:val="bullet"/>
+      <w:lvlText w:val=""/>
+      <w:lvlJc w:val="left"/>
+      <w:pPr>
+        <w:ind w:left="6840" w:hanging="360"/>
+      </w:pPr>
+      <w:rPr>
+        <w:rFonts w:ascii="Wingdings" w:hAnsi="Wingdings" w:hint="default"/>
+      </w:rPr>
+    </w:lvl>
+  </w:abstractNum>
   <w:num w:numId="1">
     <w:abstractNumId w:val="0"/>
+  </w:num>
+  <w:num w:numId="2">
+    <w:abstractNumId w:val="1"/>
   </w:num>
 </w:numbering>
 </file>
@@ -3596,6 +4239,83 @@
       <w:szCs w:val="16"/>
     </w:rPr>
   </w:style>
+  <w:style w:type="character" w:styleId="Odwoaniedokomentarza">
+    <w:name w:val="annotation reference"/>
+    <w:basedOn w:val="Domylnaczcionkaakapitu"/>
+    <w:uiPriority w:val="99"/>
+    <w:semiHidden/>
+    <w:unhideWhenUsed/>
+    <w:rsid w:val="00EB7656"/>
+    <w:rPr>
+      <w:sz w:val="16"/>
+      <w:szCs w:val="16"/>
+    </w:rPr>
+  </w:style>
+  <w:style w:type="paragraph" w:styleId="Tekstkomentarza">
+    <w:name w:val="annotation text"/>
+    <w:basedOn w:val="Normalny"/>
+    <w:link w:val="TekstkomentarzaZnak"/>
+    <w:uiPriority w:val="99"/>
+    <w:semiHidden/>
+    <w:unhideWhenUsed/>
+    <w:rsid w:val="00EB7656"/>
+    <w:pPr>
+      <w:spacing w:line="240" w:lineRule="auto"/>
+    </w:pPr>
+    <w:rPr>
+      <w:sz w:val="20"/>
+      <w:szCs w:val="20"/>
+    </w:rPr>
+  </w:style>
+  <w:style w:type="character" w:customStyle="1" w:styleId="TekstkomentarzaZnak">
+    <w:name w:val="Tekst komentarza Znak"/>
+    <w:basedOn w:val="Domylnaczcionkaakapitu"/>
+    <w:link w:val="Tekstkomentarza"/>
+    <w:uiPriority w:val="99"/>
+    <w:semiHidden/>
+    <w:rsid w:val="00EB7656"/>
+    <w:rPr>
+      <w:sz w:val="20"/>
+      <w:szCs w:val="20"/>
+    </w:rPr>
+  </w:style>
+  <w:style w:type="paragraph" w:styleId="Tematkomentarza">
+    <w:name w:val="annotation subject"/>
+    <w:basedOn w:val="Tekstkomentarza"/>
+    <w:next w:val="Tekstkomentarza"/>
+    <w:link w:val="TematkomentarzaZnak"/>
+    <w:uiPriority w:val="99"/>
+    <w:semiHidden/>
+    <w:unhideWhenUsed/>
+    <w:rsid w:val="00EB7656"/>
+    <w:rPr>
+      <w:b/>
+      <w:bCs/>
+    </w:rPr>
+  </w:style>
+  <w:style w:type="character" w:customStyle="1" w:styleId="TematkomentarzaZnak">
+    <w:name w:val="Temat komentarza Znak"/>
+    <w:basedOn w:val="TekstkomentarzaZnak"/>
+    <w:link w:val="Tematkomentarza"/>
+    <w:uiPriority w:val="99"/>
+    <w:semiHidden/>
+    <w:rsid w:val="00EB7656"/>
+    <w:rPr>
+      <w:b/>
+      <w:bCs/>
+    </w:rPr>
+  </w:style>
+  <w:style w:type="character" w:styleId="Hipercze">
+    <w:name w:val="Hyperlink"/>
+    <w:basedOn w:val="Domylnaczcionkaakapitu"/>
+    <w:uiPriority w:val="99"/>
+    <w:unhideWhenUsed/>
+    <w:rsid w:val="00E0675A"/>
+    <w:rPr>
+      <w:color w:val="0000FF" w:themeColor="hyperlink"/>
+      <w:u w:val="single"/>
+    </w:rPr>
+  </w:style>
 </w:styles>
 </file>
 
@@ -3631,13 +4351,13 @@
                   <c:v>249.31438544003899</c:v>
                 </c:pt>
                 <c:pt idx="2">
-                  <c:v>270.92928745597277</c:v>
+                  <c:v>270.92928745597249</c:v>
                 </c:pt>
                 <c:pt idx="3">
-                  <c:v>341.1804844762878</c:v>
+                  <c:v>341.18048447628769</c:v>
                 </c:pt>
                 <c:pt idx="4">
-                  <c:v>359.58288385472827</c:v>
+                  <c:v>359.58288385472866</c:v>
                 </c:pt>
                 <c:pt idx="5">
                   <c:v>360.880548538433</c:v>
@@ -3649,19 +4369,19 @@
                   <c:v>263.782643102083</c:v>
                 </c:pt>
                 <c:pt idx="8">
-                  <c:v>366.16623947271984</c:v>
+                  <c:v>366.16623947271955</c:v>
                 </c:pt>
                 <c:pt idx="9">
                   <c:v>374.39161362785404</c:v>
                 </c:pt>
                 <c:pt idx="10">
-                  <c:v>432.71311120726864</c:v>
+                  <c:v>432.71311120726824</c:v>
                 </c:pt>
                 <c:pt idx="11">
                   <c:v>429.00042900042905</c:v>
                 </c:pt>
                 <c:pt idx="12">
-                  <c:v>432.71311120726864</c:v>
+                  <c:v>432.71311120726824</c:v>
                 </c:pt>
                 <c:pt idx="13">
                   <c:v>469.26325668700099</c:v>
@@ -3670,73 +4390,73 @@
                   <c:v>475.96382674916703</c:v>
                 </c:pt>
                 <c:pt idx="15">
-                  <c:v>480.53820278712084</c:v>
+                  <c:v>480.53820278712055</c:v>
                 </c:pt>
                 <c:pt idx="16">
                   <c:v>517.86639047125789</c:v>
                 </c:pt>
                 <c:pt idx="17">
-                  <c:v>396.66798889329624</c:v>
+                  <c:v>396.66798889329652</c:v>
                 </c:pt>
                 <c:pt idx="18">
-                  <c:v>366.16623947271984</c:v>
+                  <c:v>366.16623947271955</c:v>
                 </c:pt>
                 <c:pt idx="19">
-                  <c:v>370.23324694557454</c:v>
+                  <c:v>370.23324694557402</c:v>
                 </c:pt>
                 <c:pt idx="20">
                   <c:v>367.51194413818399</c:v>
                 </c:pt>
                 <c:pt idx="21">
-                  <c:v>370.23324694557454</c:v>
+                  <c:v>370.23324694557402</c:v>
                 </c:pt>
                 <c:pt idx="22">
-                  <c:v>343.5245620061828</c:v>
+                  <c:v>343.52456200618269</c:v>
                 </c:pt>
                 <c:pt idx="23">
                   <c:v>364.830353885443</c:v>
                 </c:pt>
                 <c:pt idx="24">
-                  <c:v>366.16623947271984</c:v>
+                  <c:v>366.16623947271955</c:v>
                 </c:pt>
                 <c:pt idx="25">
                   <c:v>371.60906726124102</c:v>
                 </c:pt>
                 <c:pt idx="26">
-                  <c:v>370.23324694557454</c:v>
+                  <c:v>370.23324694557402</c:v>
                 </c:pt>
                 <c:pt idx="27">
                   <c:v>347.10170079833301</c:v>
                 </c:pt>
                 <c:pt idx="28">
-                  <c:v>366.16623947271984</c:v>
+                  <c:v>366.16623947271955</c:v>
                 </c:pt>
                 <c:pt idx="29">
-                  <c:v>370.23324694557454</c:v>
+                  <c:v>370.23324694557402</c:v>
                 </c:pt>
               </c:numCache>
             </c:numRef>
           </c:val>
         </c:ser>
         <c:marker val="1"/>
-        <c:axId val="95356032"/>
-        <c:axId val="95357568"/>
+        <c:axId val="67572480"/>
+        <c:axId val="67575168"/>
       </c:lineChart>
       <c:catAx>
-        <c:axId val="95356032"/>
+        <c:axId val="67572480"/>
         <c:scaling>
           <c:orientation val="minMax"/>
         </c:scaling>
         <c:axPos val="b"/>
         <c:tickLblPos val="nextTo"/>
-        <c:crossAx val="95357568"/>
+        <c:crossAx val="67575168"/>
         <c:crosses val="autoZero"/>
         <c:auto val="1"/>
         <c:lblAlgn val="ctr"/>
         <c:lblOffset val="100"/>
       </c:catAx>
       <c:valAx>
-        <c:axId val="95357568"/>
+        <c:axId val="67575168"/>
         <c:scaling>
           <c:orientation val="minMax"/>
         </c:scaling>
@@ -3744,7 +4464,7 @@
         <c:majorGridlines/>
         <c:numFmt formatCode="General" sourceLinked="1"/>
         <c:tickLblPos val="nextTo"/>
-        <c:crossAx val="95356032"/>
+        <c:crossAx val="67572480"/>
         <c:crosses val="autoZero"/>
         <c:crossBetween val="between"/>
       </c:valAx>
@@ -3787,28 +4507,28 @@
                   <c:v>3021.14803625377</c:v>
                 </c:pt>
                 <c:pt idx="1">
-                  <c:v>5263.1578947368425</c:v>
+                  <c:v>5263.1578947368434</c:v>
                 </c:pt>
                 <c:pt idx="2">
-                  <c:v>5882.352941176473</c:v>
+                  <c:v>5882.3529411764766</c:v>
                 </c:pt>
                 <c:pt idx="3">
-                  <c:v>5263.1578947368425</c:v>
+                  <c:v>5263.1578947368434</c:v>
                 </c:pt>
                 <c:pt idx="4">
-                  <c:v>5263.1578947368425</c:v>
+                  <c:v>5263.1578947368434</c:v>
                 </c:pt>
                 <c:pt idx="5">
                   <c:v>4524.8868778280485</c:v>
                 </c:pt>
                 <c:pt idx="6">
-                  <c:v>5555.5555555555529</c:v>
+                  <c:v>5555.5555555555566</c:v>
                 </c:pt>
                 <c:pt idx="7">
                   <c:v>6250</c:v>
                 </c:pt>
                 <c:pt idx="8">
-                  <c:v>6666.6666666666661</c:v>
+                  <c:v>6666.6666666666761</c:v>
                 </c:pt>
                 <c:pt idx="9">
                   <c:v>12500</c:v>
@@ -3817,10 +4537,10 @@
                   <c:v>25000</c:v>
                 </c:pt>
                 <c:pt idx="11">
-                  <c:v>16666.666666666588</c:v>
+                  <c:v>16666.666666666573</c:v>
                 </c:pt>
                 <c:pt idx="12">
-                  <c:v>16666.666666666588</c:v>
+                  <c:v>16666.666666666573</c:v>
                 </c:pt>
                 <c:pt idx="13">
                   <c:v>33333.333333333285</c:v>
@@ -3878,24 +4598,24 @@
           </c:val>
         </c:ser>
         <c:marker val="1"/>
-        <c:axId val="95234688"/>
-        <c:axId val="95236480"/>
+        <c:axId val="68905600"/>
+        <c:axId val="86024576"/>
       </c:lineChart>
       <c:catAx>
-        <c:axId val="95234688"/>
+        <c:axId val="68905600"/>
         <c:scaling>
           <c:orientation val="minMax"/>
         </c:scaling>
         <c:axPos val="b"/>
         <c:tickLblPos val="nextTo"/>
-        <c:crossAx val="95236480"/>
+        <c:crossAx val="86024576"/>
         <c:crosses val="autoZero"/>
         <c:auto val="1"/>
         <c:lblAlgn val="ctr"/>
         <c:lblOffset val="100"/>
       </c:catAx>
       <c:valAx>
-        <c:axId val="95236480"/>
+        <c:axId val="86024576"/>
         <c:scaling>
           <c:orientation val="minMax"/>
         </c:scaling>
@@ -3903,7 +4623,123 @@
         <c:majorGridlines/>
         <c:numFmt formatCode="General" sourceLinked="1"/>
         <c:tickLblPos val="nextTo"/>
-        <c:crossAx val="95234688"/>
+        <c:crossAx val="68905600"/>
+        <c:crosses val="autoZero"/>
+        <c:crossBetween val="between"/>
+      </c:valAx>
+    </c:plotArea>
+    <c:legend>
+      <c:legendPos val="r"/>
+    </c:legend>
+    <c:plotVisOnly val="1"/>
+  </c:chart>
+  <c:externalData r:id="rId1"/>
+</c:chartSpace>
+</file>
+
+<file path=word/charts/chart3.xml><?xml version="1.0" encoding="utf-8"?>
+<c:chartSpace xmlns:c="http://schemas.openxmlformats.org/drawingml/2006/chart" xmlns:a="http://schemas.openxmlformats.org/drawingml/2006/main" xmlns:r="http://schemas.openxmlformats.org/officeDocument/2006/relationships">
+  <c:lang val="pl-PL"/>
+  <c:chart>
+    <c:plotArea>
+      <c:layout/>
+      <c:barChart>
+        <c:barDir val="col"/>
+        <c:grouping val="clustered"/>
+        <c:ser>
+          <c:idx val="0"/>
+          <c:order val="0"/>
+          <c:tx>
+            <c:v>normalnie</c:v>
+          </c:tx>
+          <c:val>
+            <c:numRef>
+              <c:f>Arkusz1!$D$57:$I$57</c:f>
+              <c:numCache>
+                <c:formatCode>General</c:formatCode>
+                <c:ptCount val="6"/>
+                <c:pt idx="0">
+                  <c:v>253</c:v>
+                </c:pt>
+                <c:pt idx="1">
+                  <c:v>290</c:v>
+                </c:pt>
+                <c:pt idx="2">
+                  <c:v>405</c:v>
+                </c:pt>
+                <c:pt idx="3">
+                  <c:v>575</c:v>
+                </c:pt>
+                <c:pt idx="4">
+                  <c:v>4220</c:v>
+                </c:pt>
+                <c:pt idx="5">
+                  <c:v>8322</c:v>
+                </c:pt>
+              </c:numCache>
+            </c:numRef>
+          </c:val>
+        </c:ser>
+        <c:ser>
+          <c:idx val="1"/>
+          <c:order val="1"/>
+          <c:tx>
+            <c:v>tuning</c:v>
+          </c:tx>
+          <c:val>
+            <c:numRef>
+              <c:f>Arkusz1!$D$66:$I$66</c:f>
+              <c:numCache>
+                <c:formatCode>General</c:formatCode>
+                <c:ptCount val="6"/>
+                <c:pt idx="0">
+                  <c:v>247</c:v>
+                </c:pt>
+                <c:pt idx="1">
+                  <c:v>267</c:v>
+                </c:pt>
+                <c:pt idx="2">
+                  <c:v>347</c:v>
+                </c:pt>
+                <c:pt idx="3">
+                  <c:v>532</c:v>
+                </c:pt>
+                <c:pt idx="4">
+                  <c:v>642</c:v>
+                </c:pt>
+                <c:pt idx="5">
+                  <c:v>605</c:v>
+                </c:pt>
+              </c:numCache>
+            </c:numRef>
+          </c:val>
+        </c:ser>
+        <c:axId val="94201344"/>
+        <c:axId val="94202880"/>
+      </c:barChart>
+      <c:catAx>
+        <c:axId val="94201344"/>
+        <c:scaling>
+          <c:orientation val="minMax"/>
+        </c:scaling>
+        <c:axPos val="b"/>
+        <c:tickLblPos val="nextTo"/>
+        <c:crossAx val="94202880"/>
+        <c:crosses val="autoZero"/>
+        <c:auto val="1"/>
+        <c:lblAlgn val="ctr"/>
+        <c:lblOffset val="100"/>
+      </c:catAx>
+      <c:valAx>
+        <c:axId val="94202880"/>
+        <c:scaling>
+          <c:orientation val="minMax"/>
+        </c:scaling>
+        <c:axPos val="l"/>
+        <c:majorGridlines/>
+        <c:numFmt formatCode="General" sourceLinked="1"/>
+        <c:tickLblPos val="nextTo"/>
+        <c:crossAx val="94201344"/>
         <c:crosses val="autoZero"/>
         <c:crossBetween val="between"/>
       </c:valAx>

</xml_diff>